<commit_message>
Update Descricao: Descricao e classes adicionadas
</commit_message>
<xml_diff>
--- a/Documentos/Dados do Projeto.docx
+++ b/Documentos/Dados do Projeto.docx
@@ -93,9 +93,73 @@
       <w:pPr>
         <w:pStyle w:val="style0"/>
       </w:pPr>
-      <w:r>
-        <w:rPr/>
-        <w:t>Descrição:</w:t>
+      <w:bookmarkStart w:id="0" w:name="__DdeLink__9_1414539510"/>
+      <w:r>
+        <w:rPr/>
+        <w:t xml:space="preserve">Descrição: </w:t>
+      </w:r>
+    </w:p>
+    <w:p>
+      <w:pPr>
+        <w:pStyle w:val="style0"/>
+      </w:pPr>
+      <w:r>
+        <w:rPr/>
+        <w:t>O projeto pretende desenvolver uma interface de acesso móvel ao sistema SIGAA (Sistema Integrado de Gestão de Atividades Acadêmicas) fornecendo os serviços de:</w:t>
+      </w:r>
+    </w:p>
+    <w:p>
+      <w:pPr>
+        <w:pStyle w:val="style0"/>
+        <w:numPr>
+          <w:ilvl w:val="0"/>
+          <w:numId w:val="1"/>
+        </w:numPr>
+      </w:pPr>
+      <w:r>
+        <w:rPr/>
+        <w:t>Consulta de livro ( verificação se existe e em que biblioteca ele se encontra)</w:t>
+      </w:r>
+    </w:p>
+    <w:p>
+      <w:pPr>
+        <w:pStyle w:val="style0"/>
+        <w:numPr>
+          <w:ilvl w:val="0"/>
+          <w:numId w:val="1"/>
+        </w:numPr>
+      </w:pPr>
+      <w:r>
+        <w:rPr/>
+        <w:t xml:space="preserve">Consulta de artigo </w:t>
+      </w:r>
+    </w:p>
+    <w:p>
+      <w:pPr>
+        <w:pStyle w:val="style0"/>
+        <w:numPr>
+          <w:ilvl w:val="0"/>
+          <w:numId w:val="1"/>
+        </w:numPr>
+      </w:pPr>
+      <w:r>
+        <w:rPr/>
+        <w:t>Consulta de situação de empréstimo (quais livros, quanto tempo falta para devolução)</w:t>
+      </w:r>
+    </w:p>
+    <w:p>
+      <w:pPr>
+        <w:pStyle w:val="style0"/>
+        <w:numPr>
+          <w:ilvl w:val="0"/>
+          <w:numId w:val="1"/>
+        </w:numPr>
+      </w:pPr>
+      <w:bookmarkStart w:id="1" w:name="__DdeLink__9_1414539510"/>
+      <w:bookmarkEnd w:id="1"/>
+      <w:r>
+        <w:rPr/>
+        <w:t>Renovação de empréstimo de livro</w:t>
       </w:r>
     </w:p>
     <w:p>
@@ -121,6 +185,114 @@
       <w:r>
         <w:rPr/>
         <w:t>Classes envolvidas:</w:t>
+      </w:r>
+    </w:p>
+    <w:p>
+      <w:pPr>
+        <w:pStyle w:val="style0"/>
+      </w:pPr>
+      <w:r>
+        <w:rPr/>
+      </w:r>
+    </w:p>
+    <w:p>
+      <w:pPr>
+        <w:pStyle w:val="style0"/>
+      </w:pPr>
+      <w:r>
+        <w:rPr/>
+        <w:t>As classes envolvidas inicialmente no projeto serão:</w:t>
+      </w:r>
+    </w:p>
+    <w:p>
+      <w:pPr>
+        <w:pStyle w:val="style0"/>
+        <w:numPr>
+          <w:ilvl w:val="1"/>
+          <w:numId w:val="2"/>
+        </w:numPr>
+      </w:pPr>
+      <w:r>
+        <w:rPr/>
+        <w:t>Usuario</w:t>
+      </w:r>
+    </w:p>
+    <w:p>
+      <w:pPr>
+        <w:pStyle w:val="style0"/>
+        <w:numPr>
+          <w:ilvl w:val="1"/>
+          <w:numId w:val="2"/>
+        </w:numPr>
+      </w:pPr>
+      <w:r>
+        <w:rPr/>
+        <w:t>Livro</w:t>
+      </w:r>
+    </w:p>
+    <w:p>
+      <w:pPr>
+        <w:pStyle w:val="style0"/>
+        <w:numPr>
+          <w:ilvl w:val="1"/>
+          <w:numId w:val="2"/>
+        </w:numPr>
+      </w:pPr>
+      <w:r>
+        <w:rPr/>
+        <w:t>Artigo</w:t>
+      </w:r>
+    </w:p>
+    <w:p>
+      <w:pPr>
+        <w:pStyle w:val="style0"/>
+        <w:numPr>
+          <w:ilvl w:val="1"/>
+          <w:numId w:val="2"/>
+        </w:numPr>
+      </w:pPr>
+      <w:r>
+        <w:rPr/>
+        <w:t>“</w:t>
+      </w:r>
+      <w:r>
+        <w:rPr/>
+        <w:t>GerenteDeConexao” *- Esta classe será responsável por criar a requisição em formato Json e enviá-la para o servidor, bem como receber as respostas e tratar para exibição</w:t>
+      </w:r>
+    </w:p>
+    <w:p>
+      <w:pPr>
+        <w:pStyle w:val="style0"/>
+      </w:pPr>
+      <w:r>
+        <w:rPr/>
+        <w:tab/>
+      </w:r>
+    </w:p>
+    <w:p>
+      <w:pPr>
+        <w:pStyle w:val="style0"/>
+      </w:pPr>
+      <w:r>
+        <w:rPr/>
+      </w:r>
+    </w:p>
+    <w:p>
+      <w:pPr>
+        <w:pStyle w:val="style0"/>
+      </w:pPr>
+      <w:r>
+        <w:rPr/>
+        <w:t>*Possível refatoramento com criação de classes mais específicas para cada tarefa</w:t>
+      </w:r>
+    </w:p>
+    <w:p>
+      <w:pPr>
+        <w:pStyle w:val="style0"/>
+      </w:pPr>
+      <w:r>
+        <w:rPr/>
+        <w:tab/>
       </w:r>
     </w:p>
     <w:sectPr>
@@ -130,9 +302,417 @@
       <w:pgNumType w:fmt="decimal"/>
       <w:formProt w:val="false"/>
       <w:textDirection w:val="lrTb"/>
+      <w:docGrid w:charSpace="0" w:linePitch="240" w:type="default"/>
     </w:sectPr>
   </w:body>
 </w:document>
+</file>
+
+<file path=word/numbering.xml><?xml version="1.0" encoding="utf-8"?>
+<w:numbering xmlns:w="http://schemas.openxmlformats.org/wordprocessingml/2006/main">
+  <w:abstractNum w:abstractNumId="1">
+    <w:lvl w:ilvl="0">
+      <w:start w:val="1"/>
+      <w:numFmt w:val="bullet"/>
+      <w:lvlText w:val=""/>
+      <w:lvlJc w:val="left"/>
+      <w:pPr>
+        <w:tabs>
+          <w:tab w:pos="720" w:val="num"/>
+        </w:tabs>
+        <w:ind w:hanging="360" w:left="720"/>
+      </w:pPr>
+      <w:rPr>
+        <w:rFonts w:ascii="Symbol" w:cs="Symbol" w:hAnsi="Symbol" w:hint="default"/>
+      </w:rPr>
+    </w:lvl>
+    <w:lvl w:ilvl="1">
+      <w:start w:val="1"/>
+      <w:numFmt w:val="bullet"/>
+      <w:lvlText w:val=""/>
+      <w:lvlJc w:val="left"/>
+      <w:pPr>
+        <w:tabs>
+          <w:tab w:pos="1080" w:val="num"/>
+        </w:tabs>
+        <w:ind w:hanging="360" w:left="1080"/>
+      </w:pPr>
+      <w:rPr>
+        <w:rFonts w:ascii="Symbol" w:cs="Symbol" w:hAnsi="Symbol" w:hint="default"/>
+      </w:rPr>
+    </w:lvl>
+    <w:lvl w:ilvl="2">
+      <w:start w:val="1"/>
+      <w:numFmt w:val="bullet"/>
+      <w:lvlText w:val=""/>
+      <w:lvlJc w:val="left"/>
+      <w:pPr>
+        <w:tabs>
+          <w:tab w:pos="1440" w:val="num"/>
+        </w:tabs>
+        <w:ind w:hanging="360" w:left="1440"/>
+      </w:pPr>
+      <w:rPr>
+        <w:rFonts w:ascii="Symbol" w:cs="Symbol" w:hAnsi="Symbol" w:hint="default"/>
+      </w:rPr>
+    </w:lvl>
+    <w:lvl w:ilvl="3">
+      <w:start w:val="1"/>
+      <w:numFmt w:val="bullet"/>
+      <w:lvlText w:val=""/>
+      <w:lvlJc w:val="left"/>
+      <w:pPr>
+        <w:tabs>
+          <w:tab w:pos="1800" w:val="num"/>
+        </w:tabs>
+        <w:ind w:hanging="360" w:left="1800"/>
+      </w:pPr>
+      <w:rPr>
+        <w:rFonts w:ascii="Symbol" w:cs="Symbol" w:hAnsi="Symbol" w:hint="default"/>
+      </w:rPr>
+    </w:lvl>
+    <w:lvl w:ilvl="4">
+      <w:start w:val="1"/>
+      <w:numFmt w:val="bullet"/>
+      <w:lvlText w:val=""/>
+      <w:lvlJc w:val="left"/>
+      <w:pPr>
+        <w:tabs>
+          <w:tab w:pos="2160" w:val="num"/>
+        </w:tabs>
+        <w:ind w:hanging="360" w:left="2160"/>
+      </w:pPr>
+      <w:rPr>
+        <w:rFonts w:ascii="Symbol" w:cs="Symbol" w:hAnsi="Symbol" w:hint="default"/>
+      </w:rPr>
+    </w:lvl>
+    <w:lvl w:ilvl="5">
+      <w:start w:val="1"/>
+      <w:numFmt w:val="bullet"/>
+      <w:lvlText w:val=""/>
+      <w:lvlJc w:val="left"/>
+      <w:pPr>
+        <w:tabs>
+          <w:tab w:pos="2520" w:val="num"/>
+        </w:tabs>
+        <w:ind w:hanging="360" w:left="2520"/>
+      </w:pPr>
+      <w:rPr>
+        <w:rFonts w:ascii="Symbol" w:cs="Symbol" w:hAnsi="Symbol" w:hint="default"/>
+      </w:rPr>
+    </w:lvl>
+    <w:lvl w:ilvl="6">
+      <w:start w:val="1"/>
+      <w:numFmt w:val="bullet"/>
+      <w:lvlText w:val=""/>
+      <w:lvlJc w:val="left"/>
+      <w:pPr>
+        <w:tabs>
+          <w:tab w:pos="2880" w:val="num"/>
+        </w:tabs>
+        <w:ind w:hanging="360" w:left="2880"/>
+      </w:pPr>
+      <w:rPr>
+        <w:rFonts w:ascii="Symbol" w:cs="Symbol" w:hAnsi="Symbol" w:hint="default"/>
+      </w:rPr>
+    </w:lvl>
+    <w:lvl w:ilvl="7">
+      <w:start w:val="1"/>
+      <w:numFmt w:val="bullet"/>
+      <w:lvlText w:val=""/>
+      <w:lvlJc w:val="left"/>
+      <w:pPr>
+        <w:tabs>
+          <w:tab w:pos="3240" w:val="num"/>
+        </w:tabs>
+        <w:ind w:hanging="360" w:left="3240"/>
+      </w:pPr>
+      <w:rPr>
+        <w:rFonts w:ascii="Symbol" w:cs="Symbol" w:hAnsi="Symbol" w:hint="default"/>
+      </w:rPr>
+    </w:lvl>
+    <w:lvl w:ilvl="8">
+      <w:start w:val="1"/>
+      <w:numFmt w:val="bullet"/>
+      <w:lvlText w:val=""/>
+      <w:lvlJc w:val="left"/>
+      <w:pPr>
+        <w:tabs>
+          <w:tab w:pos="3600" w:val="num"/>
+        </w:tabs>
+        <w:ind w:hanging="360" w:left="3600"/>
+      </w:pPr>
+      <w:rPr>
+        <w:rFonts w:ascii="Symbol" w:cs="Symbol" w:hAnsi="Symbol" w:hint="default"/>
+      </w:rPr>
+    </w:lvl>
+  </w:abstractNum>
+  <w:abstractNum w:abstractNumId="2">
+    <w:lvl w:ilvl="0">
+      <w:start w:val="1"/>
+      <w:numFmt w:val="bullet"/>
+      <w:lvlText w:val=""/>
+      <w:lvlJc w:val="left"/>
+      <w:pPr>
+        <w:tabs>
+          <w:tab w:pos="720" w:val="num"/>
+        </w:tabs>
+        <w:ind w:hanging="360" w:left="720"/>
+      </w:pPr>
+      <w:rPr>
+        <w:rFonts w:ascii="Symbol" w:cs="Symbol" w:hAnsi="Symbol" w:hint="default"/>
+      </w:rPr>
+    </w:lvl>
+    <w:lvl w:ilvl="1">
+      <w:start w:val="1"/>
+      <w:numFmt w:val="bullet"/>
+      <w:lvlText w:val=""/>
+      <w:lvlJc w:val="left"/>
+      <w:pPr>
+        <w:tabs>
+          <w:tab w:pos="1080" w:val="num"/>
+        </w:tabs>
+        <w:ind w:hanging="360" w:left="1080"/>
+      </w:pPr>
+      <w:rPr>
+        <w:rFonts w:ascii="Symbol" w:cs="Symbol" w:hAnsi="Symbol" w:hint="default"/>
+      </w:rPr>
+    </w:lvl>
+    <w:lvl w:ilvl="2">
+      <w:start w:val="1"/>
+      <w:numFmt w:val="bullet"/>
+      <w:lvlText w:val=""/>
+      <w:lvlJc w:val="left"/>
+      <w:pPr>
+        <w:tabs>
+          <w:tab w:pos="1440" w:val="num"/>
+        </w:tabs>
+        <w:ind w:hanging="360" w:left="1440"/>
+      </w:pPr>
+      <w:rPr>
+        <w:rFonts w:ascii="Symbol" w:cs="Symbol" w:hAnsi="Symbol" w:hint="default"/>
+      </w:rPr>
+    </w:lvl>
+    <w:lvl w:ilvl="3">
+      <w:start w:val="1"/>
+      <w:numFmt w:val="bullet"/>
+      <w:lvlText w:val=""/>
+      <w:lvlJc w:val="left"/>
+      <w:pPr>
+        <w:tabs>
+          <w:tab w:pos="1800" w:val="num"/>
+        </w:tabs>
+        <w:ind w:hanging="360" w:left="1800"/>
+      </w:pPr>
+      <w:rPr>
+        <w:rFonts w:ascii="Symbol" w:cs="Symbol" w:hAnsi="Symbol" w:hint="default"/>
+      </w:rPr>
+    </w:lvl>
+    <w:lvl w:ilvl="4">
+      <w:start w:val="1"/>
+      <w:numFmt w:val="bullet"/>
+      <w:lvlText w:val=""/>
+      <w:lvlJc w:val="left"/>
+      <w:pPr>
+        <w:tabs>
+          <w:tab w:pos="2160" w:val="num"/>
+        </w:tabs>
+        <w:ind w:hanging="360" w:left="2160"/>
+      </w:pPr>
+      <w:rPr>
+        <w:rFonts w:ascii="Symbol" w:cs="Symbol" w:hAnsi="Symbol" w:hint="default"/>
+      </w:rPr>
+    </w:lvl>
+    <w:lvl w:ilvl="5">
+      <w:start w:val="1"/>
+      <w:numFmt w:val="bullet"/>
+      <w:lvlText w:val=""/>
+      <w:lvlJc w:val="left"/>
+      <w:pPr>
+        <w:tabs>
+          <w:tab w:pos="2520" w:val="num"/>
+        </w:tabs>
+        <w:ind w:hanging="360" w:left="2520"/>
+      </w:pPr>
+      <w:rPr>
+        <w:rFonts w:ascii="Symbol" w:cs="Symbol" w:hAnsi="Symbol" w:hint="default"/>
+      </w:rPr>
+    </w:lvl>
+    <w:lvl w:ilvl="6">
+      <w:start w:val="1"/>
+      <w:numFmt w:val="bullet"/>
+      <w:lvlText w:val=""/>
+      <w:lvlJc w:val="left"/>
+      <w:pPr>
+        <w:tabs>
+          <w:tab w:pos="2880" w:val="num"/>
+        </w:tabs>
+        <w:ind w:hanging="360" w:left="2880"/>
+      </w:pPr>
+      <w:rPr>
+        <w:rFonts w:ascii="Symbol" w:cs="Symbol" w:hAnsi="Symbol" w:hint="default"/>
+      </w:rPr>
+    </w:lvl>
+    <w:lvl w:ilvl="7">
+      <w:start w:val="1"/>
+      <w:numFmt w:val="bullet"/>
+      <w:lvlText w:val=""/>
+      <w:lvlJc w:val="left"/>
+      <w:pPr>
+        <w:tabs>
+          <w:tab w:pos="3240" w:val="num"/>
+        </w:tabs>
+        <w:ind w:hanging="360" w:left="3240"/>
+      </w:pPr>
+      <w:rPr>
+        <w:rFonts w:ascii="Symbol" w:cs="Symbol" w:hAnsi="Symbol" w:hint="default"/>
+      </w:rPr>
+    </w:lvl>
+    <w:lvl w:ilvl="8">
+      <w:start w:val="1"/>
+      <w:numFmt w:val="bullet"/>
+      <w:lvlText w:val=""/>
+      <w:lvlJc w:val="left"/>
+      <w:pPr>
+        <w:tabs>
+          <w:tab w:pos="3600" w:val="num"/>
+        </w:tabs>
+        <w:ind w:hanging="360" w:left="3600"/>
+      </w:pPr>
+      <w:rPr>
+        <w:rFonts w:ascii="Symbol" w:cs="Symbol" w:hAnsi="Symbol" w:hint="default"/>
+      </w:rPr>
+    </w:lvl>
+  </w:abstractNum>
+  <w:abstractNum w:abstractNumId="3">
+    <w:lvl w:ilvl="0">
+      <w:start w:val="1"/>
+      <w:numFmt w:val="none"/>
+      <w:suff w:val="nothing"/>
+      <w:lvlText w:val=""/>
+      <w:lvlJc w:val="left"/>
+      <w:pPr>
+        <w:tabs>
+          <w:tab w:pos="432" w:val="num"/>
+        </w:tabs>
+        <w:ind w:hanging="432" w:left="432"/>
+      </w:pPr>
+    </w:lvl>
+    <w:lvl w:ilvl="1">
+      <w:start w:val="1"/>
+      <w:numFmt w:val="none"/>
+      <w:suff w:val="nothing"/>
+      <w:lvlText w:val=""/>
+      <w:lvlJc w:val="left"/>
+      <w:pPr>
+        <w:tabs>
+          <w:tab w:pos="576" w:val="num"/>
+        </w:tabs>
+        <w:ind w:hanging="576" w:left="576"/>
+      </w:pPr>
+    </w:lvl>
+    <w:lvl w:ilvl="2">
+      <w:start w:val="1"/>
+      <w:numFmt w:val="none"/>
+      <w:suff w:val="nothing"/>
+      <w:lvlText w:val=""/>
+      <w:lvlJc w:val="left"/>
+      <w:pPr>
+        <w:tabs>
+          <w:tab w:pos="720" w:val="num"/>
+        </w:tabs>
+        <w:ind w:hanging="720" w:left="720"/>
+      </w:pPr>
+    </w:lvl>
+    <w:lvl w:ilvl="3">
+      <w:start w:val="1"/>
+      <w:numFmt w:val="none"/>
+      <w:suff w:val="nothing"/>
+      <w:lvlText w:val=""/>
+      <w:lvlJc w:val="left"/>
+      <w:pPr>
+        <w:tabs>
+          <w:tab w:pos="864" w:val="num"/>
+        </w:tabs>
+        <w:ind w:hanging="864" w:left="864"/>
+      </w:pPr>
+    </w:lvl>
+    <w:lvl w:ilvl="4">
+      <w:start w:val="1"/>
+      <w:numFmt w:val="none"/>
+      <w:suff w:val="nothing"/>
+      <w:lvlText w:val=""/>
+      <w:lvlJc w:val="left"/>
+      <w:pPr>
+        <w:tabs>
+          <w:tab w:pos="1008" w:val="num"/>
+        </w:tabs>
+        <w:ind w:hanging="1008" w:left="1008"/>
+      </w:pPr>
+    </w:lvl>
+    <w:lvl w:ilvl="5">
+      <w:start w:val="1"/>
+      <w:numFmt w:val="none"/>
+      <w:suff w:val="nothing"/>
+      <w:lvlText w:val=""/>
+      <w:lvlJc w:val="left"/>
+      <w:pPr>
+        <w:tabs>
+          <w:tab w:pos="1152" w:val="num"/>
+        </w:tabs>
+        <w:ind w:hanging="1152" w:left="1152"/>
+      </w:pPr>
+    </w:lvl>
+    <w:lvl w:ilvl="6">
+      <w:start w:val="1"/>
+      <w:numFmt w:val="none"/>
+      <w:suff w:val="nothing"/>
+      <w:lvlText w:val=""/>
+      <w:lvlJc w:val="left"/>
+      <w:pPr>
+        <w:tabs>
+          <w:tab w:pos="1296" w:val="num"/>
+        </w:tabs>
+        <w:ind w:hanging="1296" w:left="1296"/>
+      </w:pPr>
+    </w:lvl>
+    <w:lvl w:ilvl="7">
+      <w:start w:val="1"/>
+      <w:numFmt w:val="none"/>
+      <w:suff w:val="nothing"/>
+      <w:lvlText w:val=""/>
+      <w:lvlJc w:val="left"/>
+      <w:pPr>
+        <w:tabs>
+          <w:tab w:pos="1440" w:val="num"/>
+        </w:tabs>
+        <w:ind w:hanging="1440" w:left="1440"/>
+      </w:pPr>
+    </w:lvl>
+    <w:lvl w:ilvl="8">
+      <w:start w:val="1"/>
+      <w:numFmt w:val="none"/>
+      <w:suff w:val="nothing"/>
+      <w:lvlText w:val=""/>
+      <w:lvlJc w:val="left"/>
+      <w:pPr>
+        <w:tabs>
+          <w:tab w:pos="1584" w:val="num"/>
+        </w:tabs>
+        <w:ind w:hanging="1584" w:left="1584"/>
+      </w:pPr>
+    </w:lvl>
+  </w:abstractNum>
+  <w:num w:numId="1">
+    <w:abstractNumId w:val="1"/>
+  </w:num>
+  <w:num w:numId="2">
+    <w:abstractNumId w:val="2"/>
+  </w:num>
+  <w:num w:numId="3">
+    <w:abstractNumId w:val="3"/>
+  </w:num>
+</w:numbering>
 </file>
 
 <file path=word/styles.xml><?xml version="1.0" encoding="utf-8"?>
@@ -149,16 +729,23 @@
     </w:pPr>
     <w:rPr>
       <w:rFonts w:ascii="Times New Roman" w:cs="Lohit Hindi" w:eastAsia="WenQuanYi Micro Hei" w:hAnsi="Times New Roman"/>
-      <w:color w:val="auto"/>
+      <w:color w:val="00000A"/>
       <w:sz w:val="24"/>
       <w:szCs w:val="24"/>
       <w:lang w:bidi="hi-IN" w:eastAsia="zh-CN" w:val="en-US"/>
     </w:rPr>
   </w:style>
-  <w:style w:styleId="style15" w:type="paragraph">
+  <w:style w:styleId="style15" w:type="character">
+    <w:name w:val="Bullets"/>
+    <w:next w:val="style15"/>
+    <w:rPr>
+      <w:rFonts w:ascii="OpenSymbol" w:cs="OpenSymbol" w:eastAsia="OpenSymbol" w:hAnsi="OpenSymbol"/>
+    </w:rPr>
+  </w:style>
+  <w:style w:styleId="style16" w:type="paragraph">
     <w:name w:val="Heading"/>
     <w:basedOn w:val="style0"/>
-    <w:next w:val="style16"/>
+    <w:next w:val="style17"/>
     <w:pPr>
       <w:keepNext/>
       <w:spacing w:after="120" w:before="240"/>
@@ -169,28 +756,28 @@
       <w:szCs w:val="28"/>
     </w:rPr>
   </w:style>
-  <w:style w:styleId="style16" w:type="paragraph">
+  <w:style w:styleId="style17" w:type="paragraph">
     <w:name w:val="Text body"/>
     <w:basedOn w:val="style0"/>
-    <w:next w:val="style16"/>
+    <w:next w:val="style17"/>
     <w:pPr>
       <w:spacing w:after="120" w:before="0"/>
     </w:pPr>
     <w:rPr/>
   </w:style>
-  <w:style w:styleId="style17" w:type="paragraph">
+  <w:style w:styleId="style18" w:type="paragraph">
     <w:name w:val="List"/>
-    <w:basedOn w:val="style16"/>
-    <w:next w:val="style17"/>
+    <w:basedOn w:val="style17"/>
+    <w:next w:val="style18"/>
     <w:pPr/>
     <w:rPr>
       <w:rFonts w:cs="Lohit Hindi"/>
     </w:rPr>
   </w:style>
-  <w:style w:styleId="style18" w:type="paragraph">
+  <w:style w:styleId="style19" w:type="paragraph">
     <w:name w:val="Caption"/>
     <w:basedOn w:val="style0"/>
-    <w:next w:val="style18"/>
+    <w:next w:val="style19"/>
     <w:pPr>
       <w:suppressLineNumbers/>
       <w:spacing w:after="120" w:before="120"/>
@@ -203,10 +790,10 @@
       <w:szCs w:val="24"/>
     </w:rPr>
   </w:style>
-  <w:style w:styleId="style19" w:type="paragraph">
+  <w:style w:styleId="style20" w:type="paragraph">
     <w:name w:val="Index"/>
     <w:basedOn w:val="style0"/>
-    <w:next w:val="style19"/>
+    <w:next w:val="style20"/>
     <w:pPr>
       <w:suppressLineNumbers/>
     </w:pPr>

</xml_diff>

<commit_message>
versão final da descrição e classes
</commit_message>
<xml_diff>
--- a/Documentos/Dados do Projeto.docx
+++ b/Documentos/Dados do Projeto.docx
@@ -7,24 +7,30 @@
         <w:pStyle w:val="style0"/>
       </w:pPr>
       <w:r>
-        <w:rPr/>
-        <w:t>Disciplina Linguagem de Programaçao 3</w:t>
-      </w:r>
-    </w:p>
-    <w:p>
-      <w:pPr>
-        <w:pStyle w:val="style0"/>
-      </w:pPr>
-      <w:r>
-        <w:rPr/>
-      </w:r>
-    </w:p>
-    <w:p>
-      <w:pPr>
-        <w:pStyle w:val="style0"/>
-      </w:pPr>
-      <w:r>
-        <w:rPr/>
+        <w:rPr>
+          <w:lang w:bidi="hi-IN" w:eastAsia="zh-CN" w:val="pt-BR"/>
+        </w:rPr>
+        <w:t>Disciplina Linguagem de Programação 3</w:t>
+      </w:r>
+    </w:p>
+    <w:p>
+      <w:pPr>
+        <w:pStyle w:val="style0"/>
+      </w:pPr>
+      <w:r>
+        <w:rPr>
+          <w:lang w:bidi="hi-IN" w:eastAsia="zh-CN" w:val="pt-BR"/>
+        </w:rPr>
+      </w:r>
+    </w:p>
+    <w:p>
+      <w:pPr>
+        <w:pStyle w:val="style0"/>
+      </w:pPr>
+      <w:r>
+        <w:rPr>
+          <w:lang w:bidi="hi-IN" w:eastAsia="zh-CN" w:val="pt-BR"/>
+        </w:rPr>
         <w:t>Grupo: Iron Araujo</w:t>
       </w:r>
     </w:p>
@@ -33,7 +39,9 @@
         <w:pStyle w:val="style0"/>
       </w:pPr>
       <w:r>
-        <w:rPr/>
+        <w:rPr>
+          <w:lang w:bidi="hi-IN" w:eastAsia="zh-CN" w:val="pt-BR"/>
+        </w:rPr>
         <w:tab/>
         <w:t>Marcilio Lemos</w:t>
       </w:r>
@@ -43,7 +51,9 @@
         <w:pStyle w:val="style0"/>
       </w:pPr>
       <w:r>
-        <w:rPr/>
+        <w:rPr>
+          <w:lang w:bidi="hi-IN" w:eastAsia="zh-CN" w:val="pt-BR"/>
+        </w:rPr>
         <w:tab/>
         <w:t>Omar Ramalho</w:t>
       </w:r>
@@ -53,49 +63,60 @@
         <w:pStyle w:val="style0"/>
       </w:pPr>
       <w:r>
-        <w:rPr/>
-      </w:r>
-    </w:p>
-    <w:p>
-      <w:pPr>
-        <w:pStyle w:val="style0"/>
-      </w:pPr>
-      <w:r>
-        <w:rPr/>
-      </w:r>
-    </w:p>
-    <w:p>
-      <w:pPr>
-        <w:pStyle w:val="style0"/>
-      </w:pPr>
-      <w:r>
-        <w:rPr/>
-        <w:t>Projeto: SIGAA Mobile</w:t>
-      </w:r>
-    </w:p>
-    <w:p>
-      <w:pPr>
-        <w:pStyle w:val="style0"/>
-      </w:pPr>
-      <w:r>
-        <w:rPr/>
-      </w:r>
-    </w:p>
-    <w:p>
-      <w:pPr>
-        <w:pStyle w:val="style0"/>
-      </w:pPr>
-      <w:r>
-        <w:rPr/>
-      </w:r>
-    </w:p>
-    <w:p>
-      <w:pPr>
-        <w:pStyle w:val="style0"/>
-      </w:pPr>
-      <w:bookmarkStart w:id="0" w:name="__DdeLink__9_1414539510"/>
-      <w:r>
-        <w:rPr/>
+        <w:rPr>
+          <w:lang w:bidi="hi-IN" w:eastAsia="zh-CN" w:val="pt-BR"/>
+        </w:rPr>
+      </w:r>
+    </w:p>
+    <w:p>
+      <w:pPr>
+        <w:pStyle w:val="style0"/>
+      </w:pPr>
+      <w:r>
+        <w:rPr>
+          <w:lang w:bidi="hi-IN" w:eastAsia="zh-CN" w:val="pt-BR"/>
+        </w:rPr>
+      </w:r>
+    </w:p>
+    <w:p>
+      <w:pPr>
+        <w:pStyle w:val="style0"/>
+      </w:pPr>
+      <w:r>
+        <w:rPr>
+          <w:lang w:bidi="hi-IN" w:eastAsia="zh-CN" w:val="pt-BR"/>
+        </w:rPr>
+        <w:t>Projeto: BiblioUFPBMobile</w:t>
+      </w:r>
+    </w:p>
+    <w:p>
+      <w:pPr>
+        <w:pStyle w:val="style0"/>
+      </w:pPr>
+      <w:r>
+        <w:rPr>
+          <w:lang w:bidi="hi-IN" w:eastAsia="zh-CN" w:val="pt-BR"/>
+        </w:rPr>
+      </w:r>
+    </w:p>
+    <w:p>
+      <w:pPr>
+        <w:pStyle w:val="style0"/>
+      </w:pPr>
+      <w:r>
+        <w:rPr>
+          <w:lang w:bidi="hi-IN" w:eastAsia="zh-CN" w:val="pt-BR"/>
+        </w:rPr>
+      </w:r>
+    </w:p>
+    <w:p>
+      <w:pPr>
+        <w:pStyle w:val="style0"/>
+      </w:pPr>
+      <w:r>
+        <w:rPr>
+          <w:lang w:bidi="hi-IN" w:eastAsia="zh-CN" w:val="pt-BR"/>
+        </w:rPr>
         <w:t xml:space="preserve">Descrição: </w:t>
       </w:r>
     </w:p>
@@ -104,8 +125,10 @@
         <w:pStyle w:val="style0"/>
       </w:pPr>
       <w:r>
-        <w:rPr/>
-        <w:t>O projeto pretende desenvolver uma interface de acesso móvel ao sistema SIGAA (Sistema Integrado de Gestão de Atividades Acadêmicas) fornecendo os serviços de:</w:t>
+        <w:rPr>
+          <w:lang w:bidi="hi-IN" w:eastAsia="zh-CN" w:val="pt-BR"/>
+        </w:rPr>
+        <w:t>O projeto pretende desenvolver uma interface de acesso móvel ao módulo da biblioteca presente no sistema SIGAA (Sistema Integrado de Gestão de Atividades Acadêmicas) fornecendo os serviços de:</w:t>
       </w:r>
     </w:p>
     <w:p>
@@ -117,8 +140,10 @@
         </w:numPr>
       </w:pPr>
       <w:r>
-        <w:rPr/>
-        <w:t>Consulta de livro ( verificação se existe e em que biblioteca ele se encontra)</w:t>
+        <w:rPr>
+          <w:lang w:bidi="hi-IN" w:eastAsia="zh-CN" w:val="pt-BR"/>
+        </w:rPr>
+        <w:t>Consulta de acervo (livro,verificação se existe e em que biblioteca ele se encontra)</w:t>
       </w:r>
     </w:p>
     <w:p>
@@ -130,7 +155,9 @@
         </w:numPr>
       </w:pPr>
       <w:r>
-        <w:rPr/>
+        <w:rPr>
+          <w:lang w:bidi="hi-IN" w:eastAsia="zh-CN" w:val="pt-BR"/>
+        </w:rPr>
         <w:t xml:space="preserve">Consulta de artigo </w:t>
       </w:r>
     </w:p>
@@ -142,9 +169,13 @@
           <w:numId w:val="1"/>
         </w:numPr>
       </w:pPr>
-      <w:r>
-        <w:rPr/>
-        <w:t>Consulta de situação de empréstimo (quais livros, quanto tempo falta para devolução)</w:t>
+      <w:bookmarkStart w:id="0" w:name="__DdeLink__9_1414539510"/>
+      <w:bookmarkEnd w:id="0"/>
+      <w:r>
+        <w:rPr>
+          <w:lang w:bidi="hi-IN" w:eastAsia="zh-CN" w:val="pt-BR"/>
+        </w:rPr>
+        <w:t>Renovação de empréstimo de livro</w:t>
       </w:r>
     </w:p>
     <w:p>
@@ -155,35 +186,56 @@
           <w:numId w:val="1"/>
         </w:numPr>
       </w:pPr>
-      <w:bookmarkStart w:id="1" w:name="__DdeLink__9_1414539510"/>
-      <w:bookmarkEnd w:id="1"/>
-      <w:r>
-        <w:rPr/>
-        <w:t>Renovação de empréstimo de livro</w:t>
-      </w:r>
-    </w:p>
-    <w:p>
-      <w:pPr>
-        <w:pStyle w:val="style0"/>
-      </w:pPr>
-      <w:r>
-        <w:rPr/>
-      </w:r>
-    </w:p>
-    <w:p>
-      <w:pPr>
-        <w:pStyle w:val="style0"/>
-      </w:pPr>
-      <w:r>
-        <w:rPr/>
-      </w:r>
-    </w:p>
-    <w:p>
-      <w:pPr>
-        <w:pStyle w:val="style0"/>
-      </w:pPr>
-      <w:r>
-        <w:rPr/>
+      <w:r>
+        <w:rPr>
+          <w:lang w:bidi="hi-IN" w:eastAsia="zh-CN" w:val="pt-BR"/>
+        </w:rPr>
+        <w:t>Consulta de situação de vinculo com a biblioteca ( empréstimos em abertos,  se o usuário esta habilitado a realizar empréstimos, se o empréstimo em aberto pode ser renovado)</w:t>
+      </w:r>
+    </w:p>
+    <w:p>
+      <w:pPr>
+        <w:pStyle w:val="style0"/>
+        <w:numPr>
+          <w:ilvl w:val="0"/>
+          <w:numId w:val="1"/>
+        </w:numPr>
+      </w:pPr>
+      <w:r>
+        <w:rPr>
+          <w:lang w:bidi="hi-IN" w:eastAsia="zh-CN" w:val="pt-BR"/>
+        </w:rPr>
+        <w:t>Histórico de empréstimos</w:t>
+      </w:r>
+    </w:p>
+    <w:p>
+      <w:pPr>
+        <w:pStyle w:val="style0"/>
+      </w:pPr>
+      <w:r>
+        <w:rPr>
+          <w:lang w:bidi="hi-IN" w:eastAsia="zh-CN" w:val="pt-BR"/>
+        </w:rPr>
+      </w:r>
+    </w:p>
+    <w:p>
+      <w:pPr>
+        <w:pStyle w:val="style0"/>
+      </w:pPr>
+      <w:r>
+        <w:rPr>
+          <w:lang w:bidi="hi-IN" w:eastAsia="zh-CN" w:val="pt-BR"/>
+        </w:rPr>
+      </w:r>
+    </w:p>
+    <w:p>
+      <w:pPr>
+        <w:pStyle w:val="style0"/>
+      </w:pPr>
+      <w:r>
+        <w:rPr>
+          <w:lang w:bidi="hi-IN" w:eastAsia="zh-CN" w:val="pt-BR"/>
+        </w:rPr>
         <w:t>Classes envolvidas:</w:t>
       </w:r>
     </w:p>
@@ -192,15 +244,19 @@
         <w:pStyle w:val="style0"/>
       </w:pPr>
       <w:r>
-        <w:rPr/>
-      </w:r>
-    </w:p>
-    <w:p>
-      <w:pPr>
-        <w:pStyle w:val="style0"/>
-      </w:pPr>
-      <w:r>
-        <w:rPr/>
+        <w:rPr>
+          <w:lang w:bidi="hi-IN" w:eastAsia="zh-CN" w:val="pt-BR"/>
+        </w:rPr>
+      </w:r>
+    </w:p>
+    <w:p>
+      <w:pPr>
+        <w:pStyle w:val="style0"/>
+      </w:pPr>
+      <w:r>
+        <w:rPr>
+          <w:lang w:bidi="hi-IN" w:eastAsia="zh-CN" w:val="pt-BR"/>
+        </w:rPr>
         <w:t>As classes envolvidas inicialmente no projeto serão:</w:t>
       </w:r>
     </w:p>
@@ -213,8 +269,10 @@
         </w:numPr>
       </w:pPr>
       <w:r>
-        <w:rPr/>
-        <w:t>Usuario</w:t>
+        <w:rPr>
+          <w:lang w:bidi="hi-IN" w:eastAsia="zh-CN" w:val="pt-BR"/>
+        </w:rPr>
+        <w:t>Usuário</w:t>
       </w:r>
     </w:p>
     <w:p>
@@ -226,7 +284,9 @@
         </w:numPr>
       </w:pPr>
       <w:r>
-        <w:rPr/>
+        <w:rPr>
+          <w:lang w:bidi="hi-IN" w:eastAsia="zh-CN" w:val="pt-BR"/>
+        </w:rPr>
         <w:t>Livro</w:t>
       </w:r>
     </w:p>
@@ -239,7 +299,9 @@
         </w:numPr>
       </w:pPr>
       <w:r>
-        <w:rPr/>
+        <w:rPr>
+          <w:lang w:bidi="hi-IN" w:eastAsia="zh-CN" w:val="pt-BR"/>
+        </w:rPr>
         <w:t>Artigo</w:t>
       </w:r>
     </w:p>
@@ -252,11 +314,15 @@
         </w:numPr>
       </w:pPr>
       <w:r>
-        <w:rPr/>
+        <w:rPr>
+          <w:lang w:bidi="hi-IN" w:eastAsia="zh-CN" w:val="pt-BR"/>
+        </w:rPr>
         <w:t>“</w:t>
       </w:r>
       <w:r>
-        <w:rPr/>
+        <w:rPr>
+          <w:lang w:bidi="hi-IN" w:eastAsia="zh-CN" w:val="pt-BR"/>
+        </w:rPr>
         <w:t>GerenteDeConexao” *- Esta classe será responsável por criar a requisição em formato Json e enviá-la para o servidor, bem como receber as respostas e tratar para exibição</w:t>
       </w:r>
     </w:p>
@@ -265,7 +331,9 @@
         <w:pStyle w:val="style0"/>
       </w:pPr>
       <w:r>
-        <w:rPr/>
+        <w:rPr>
+          <w:lang w:bidi="hi-IN" w:eastAsia="zh-CN" w:val="pt-BR"/>
+        </w:rPr>
         <w:tab/>
       </w:r>
     </w:p>
@@ -274,15 +342,19 @@
         <w:pStyle w:val="style0"/>
       </w:pPr>
       <w:r>
-        <w:rPr/>
-      </w:r>
-    </w:p>
-    <w:p>
-      <w:pPr>
-        <w:pStyle w:val="style0"/>
-      </w:pPr>
-      <w:r>
-        <w:rPr/>
+        <w:rPr>
+          <w:lang w:bidi="hi-IN" w:eastAsia="zh-CN" w:val="pt-BR"/>
+        </w:rPr>
+      </w:r>
+    </w:p>
+    <w:p>
+      <w:pPr>
+        <w:pStyle w:val="style0"/>
+      </w:pPr>
+      <w:r>
+        <w:rPr>
+          <w:lang w:bidi="hi-IN" w:eastAsia="zh-CN" w:val="pt-BR"/>
+        </w:rPr>
         <w:t>*Possível refatoramento com criação de classes mais específicas para cada tarefa</w:t>
       </w:r>
     </w:p>
@@ -291,18 +363,20 @@
         <w:pStyle w:val="style0"/>
       </w:pPr>
       <w:r>
-        <w:rPr/>
+        <w:rPr>
+          <w:lang w:bidi="hi-IN" w:eastAsia="zh-CN" w:val="pt-BR"/>
+        </w:rPr>
         <w:tab/>
       </w:r>
     </w:p>
     <w:sectPr>
+      <w:formProt w:val="false"/>
+      <w:pgSz w:h="15840" w:w="12240"/>
+      <w:docGrid w:charSpace="0" w:linePitch="240" w:type="default"/>
+      <w:textDirection w:val="lrTb"/>
+      <w:pgNumType w:fmt="decimal"/>
       <w:type w:val="nextPage"/>
-      <w:pgSz w:h="15840" w:w="12240"/>
-      <w:pgMar w:bottom="1134" w:footer="0" w:gutter="0" w:header="0" w:left="1134" w:right="1134" w:top="1134"/>
-      <w:pgNumType w:fmt="decimal"/>
-      <w:formProt w:val="false"/>
-      <w:textDirection w:val="lrTb"/>
-      <w:docGrid w:charSpace="0" w:linePitch="240" w:type="default"/>
+      <w:pgMar w:bottom="1134" w:left="1134" w:right="1134" w:top="1134"/>
     </w:sectPr>
   </w:body>
 </w:document>
@@ -314,12 +388,9 @@
     <w:lvl w:ilvl="0">
       <w:start w:val="1"/>
       <w:numFmt w:val="bullet"/>
-      <w:lvlText w:val=""/>
-      <w:lvlJc w:val="left"/>
-      <w:pPr>
-        <w:tabs>
-          <w:tab w:pos="720" w:val="num"/>
-        </w:tabs>
+      <w:lvlJc w:val="left"/>
+      <w:lvlText w:val=""/>
+      <w:pPr>
         <w:ind w:hanging="360" w:left="720"/>
       </w:pPr>
       <w:rPr>
@@ -329,12 +400,9 @@
     <w:lvl w:ilvl="1">
       <w:start w:val="1"/>
       <w:numFmt w:val="bullet"/>
-      <w:lvlText w:val=""/>
-      <w:lvlJc w:val="left"/>
-      <w:pPr>
-        <w:tabs>
-          <w:tab w:pos="1080" w:val="num"/>
-        </w:tabs>
+      <w:lvlJc w:val="left"/>
+      <w:lvlText w:val=""/>
+      <w:pPr>
         <w:ind w:hanging="360" w:left="1080"/>
       </w:pPr>
       <w:rPr>
@@ -344,12 +412,9 @@
     <w:lvl w:ilvl="2">
       <w:start w:val="1"/>
       <w:numFmt w:val="bullet"/>
-      <w:lvlText w:val=""/>
-      <w:lvlJc w:val="left"/>
-      <w:pPr>
-        <w:tabs>
-          <w:tab w:pos="1440" w:val="num"/>
-        </w:tabs>
+      <w:lvlJc w:val="left"/>
+      <w:lvlText w:val=""/>
+      <w:pPr>
         <w:ind w:hanging="360" w:left="1440"/>
       </w:pPr>
       <w:rPr>
@@ -359,12 +424,9 @@
     <w:lvl w:ilvl="3">
       <w:start w:val="1"/>
       <w:numFmt w:val="bullet"/>
-      <w:lvlText w:val=""/>
-      <w:lvlJc w:val="left"/>
-      <w:pPr>
-        <w:tabs>
-          <w:tab w:pos="1800" w:val="num"/>
-        </w:tabs>
+      <w:lvlJc w:val="left"/>
+      <w:lvlText w:val=""/>
+      <w:pPr>
         <w:ind w:hanging="360" w:left="1800"/>
       </w:pPr>
       <w:rPr>
@@ -374,12 +436,9 @@
     <w:lvl w:ilvl="4">
       <w:start w:val="1"/>
       <w:numFmt w:val="bullet"/>
-      <w:lvlText w:val=""/>
-      <w:lvlJc w:val="left"/>
-      <w:pPr>
-        <w:tabs>
-          <w:tab w:pos="2160" w:val="num"/>
-        </w:tabs>
+      <w:lvlJc w:val="left"/>
+      <w:lvlText w:val=""/>
+      <w:pPr>
         <w:ind w:hanging="360" w:left="2160"/>
       </w:pPr>
       <w:rPr>
@@ -389,12 +448,9 @@
     <w:lvl w:ilvl="5">
       <w:start w:val="1"/>
       <w:numFmt w:val="bullet"/>
-      <w:lvlText w:val=""/>
-      <w:lvlJc w:val="left"/>
-      <w:pPr>
-        <w:tabs>
-          <w:tab w:pos="2520" w:val="num"/>
-        </w:tabs>
+      <w:lvlJc w:val="left"/>
+      <w:lvlText w:val=""/>
+      <w:pPr>
         <w:ind w:hanging="360" w:left="2520"/>
       </w:pPr>
       <w:rPr>
@@ -404,12 +460,9 @@
     <w:lvl w:ilvl="6">
       <w:start w:val="1"/>
       <w:numFmt w:val="bullet"/>
-      <w:lvlText w:val=""/>
-      <w:lvlJc w:val="left"/>
-      <w:pPr>
-        <w:tabs>
-          <w:tab w:pos="2880" w:val="num"/>
-        </w:tabs>
+      <w:lvlJc w:val="left"/>
+      <w:lvlText w:val=""/>
+      <w:pPr>
         <w:ind w:hanging="360" w:left="2880"/>
       </w:pPr>
       <w:rPr>
@@ -419,12 +472,9 @@
     <w:lvl w:ilvl="7">
       <w:start w:val="1"/>
       <w:numFmt w:val="bullet"/>
-      <w:lvlText w:val=""/>
-      <w:lvlJc w:val="left"/>
-      <w:pPr>
-        <w:tabs>
-          <w:tab w:pos="3240" w:val="num"/>
-        </w:tabs>
+      <w:lvlJc w:val="left"/>
+      <w:lvlText w:val=""/>
+      <w:pPr>
         <w:ind w:hanging="360" w:left="3240"/>
       </w:pPr>
       <w:rPr>
@@ -434,12 +484,9 @@
     <w:lvl w:ilvl="8">
       <w:start w:val="1"/>
       <w:numFmt w:val="bullet"/>
-      <w:lvlText w:val=""/>
-      <w:lvlJc w:val="left"/>
-      <w:pPr>
-        <w:tabs>
-          <w:tab w:pos="3600" w:val="num"/>
-        </w:tabs>
+      <w:lvlJc w:val="left"/>
+      <w:lvlText w:val=""/>
+      <w:pPr>
         <w:ind w:hanging="360" w:left="3600"/>
       </w:pPr>
       <w:rPr>
@@ -451,12 +498,9 @@
     <w:lvl w:ilvl="0">
       <w:start w:val="1"/>
       <w:numFmt w:val="bullet"/>
-      <w:lvlText w:val=""/>
-      <w:lvlJc w:val="left"/>
-      <w:pPr>
-        <w:tabs>
-          <w:tab w:pos="720" w:val="num"/>
-        </w:tabs>
+      <w:lvlJc w:val="left"/>
+      <w:lvlText w:val=""/>
+      <w:pPr>
         <w:ind w:hanging="360" w:left="720"/>
       </w:pPr>
       <w:rPr>
@@ -466,12 +510,9 @@
     <w:lvl w:ilvl="1">
       <w:start w:val="1"/>
       <w:numFmt w:val="bullet"/>
-      <w:lvlText w:val=""/>
-      <w:lvlJc w:val="left"/>
-      <w:pPr>
-        <w:tabs>
-          <w:tab w:pos="1080" w:val="num"/>
-        </w:tabs>
+      <w:lvlJc w:val="left"/>
+      <w:lvlText w:val=""/>
+      <w:pPr>
         <w:ind w:hanging="360" w:left="1080"/>
       </w:pPr>
       <w:rPr>
@@ -481,12 +522,9 @@
     <w:lvl w:ilvl="2">
       <w:start w:val="1"/>
       <w:numFmt w:val="bullet"/>
-      <w:lvlText w:val=""/>
-      <w:lvlJc w:val="left"/>
-      <w:pPr>
-        <w:tabs>
-          <w:tab w:pos="1440" w:val="num"/>
-        </w:tabs>
+      <w:lvlJc w:val="left"/>
+      <w:lvlText w:val=""/>
+      <w:pPr>
         <w:ind w:hanging="360" w:left="1440"/>
       </w:pPr>
       <w:rPr>
@@ -496,12 +534,9 @@
     <w:lvl w:ilvl="3">
       <w:start w:val="1"/>
       <w:numFmt w:val="bullet"/>
-      <w:lvlText w:val=""/>
-      <w:lvlJc w:val="left"/>
-      <w:pPr>
-        <w:tabs>
-          <w:tab w:pos="1800" w:val="num"/>
-        </w:tabs>
+      <w:lvlJc w:val="left"/>
+      <w:lvlText w:val=""/>
+      <w:pPr>
         <w:ind w:hanging="360" w:left="1800"/>
       </w:pPr>
       <w:rPr>
@@ -511,12 +546,9 @@
     <w:lvl w:ilvl="4">
       <w:start w:val="1"/>
       <w:numFmt w:val="bullet"/>
-      <w:lvlText w:val=""/>
-      <w:lvlJc w:val="left"/>
-      <w:pPr>
-        <w:tabs>
-          <w:tab w:pos="2160" w:val="num"/>
-        </w:tabs>
+      <w:lvlJc w:val="left"/>
+      <w:lvlText w:val=""/>
+      <w:pPr>
         <w:ind w:hanging="360" w:left="2160"/>
       </w:pPr>
       <w:rPr>
@@ -526,12 +558,9 @@
     <w:lvl w:ilvl="5">
       <w:start w:val="1"/>
       <w:numFmt w:val="bullet"/>
-      <w:lvlText w:val=""/>
-      <w:lvlJc w:val="left"/>
-      <w:pPr>
-        <w:tabs>
-          <w:tab w:pos="2520" w:val="num"/>
-        </w:tabs>
+      <w:lvlJc w:val="left"/>
+      <w:lvlText w:val=""/>
+      <w:pPr>
         <w:ind w:hanging="360" w:left="2520"/>
       </w:pPr>
       <w:rPr>
@@ -541,12 +570,9 @@
     <w:lvl w:ilvl="6">
       <w:start w:val="1"/>
       <w:numFmt w:val="bullet"/>
-      <w:lvlText w:val=""/>
-      <w:lvlJc w:val="left"/>
-      <w:pPr>
-        <w:tabs>
-          <w:tab w:pos="2880" w:val="num"/>
-        </w:tabs>
+      <w:lvlJc w:val="left"/>
+      <w:lvlText w:val=""/>
+      <w:pPr>
         <w:ind w:hanging="360" w:left="2880"/>
       </w:pPr>
       <w:rPr>
@@ -556,12 +582,9 @@
     <w:lvl w:ilvl="7">
       <w:start w:val="1"/>
       <w:numFmt w:val="bullet"/>
-      <w:lvlText w:val=""/>
-      <w:lvlJc w:val="left"/>
-      <w:pPr>
-        <w:tabs>
-          <w:tab w:pos="3240" w:val="num"/>
-        </w:tabs>
+      <w:lvlJc w:val="left"/>
+      <w:lvlText w:val=""/>
+      <w:pPr>
         <w:ind w:hanging="360" w:left="3240"/>
       </w:pPr>
       <w:rPr>
@@ -571,12 +594,9 @@
     <w:lvl w:ilvl="8">
       <w:start w:val="1"/>
       <w:numFmt w:val="bullet"/>
-      <w:lvlText w:val=""/>
-      <w:lvlJc w:val="left"/>
-      <w:pPr>
-        <w:tabs>
-          <w:tab w:pos="3600" w:val="num"/>
-        </w:tabs>
+      <w:lvlJc w:val="left"/>
+      <w:lvlText w:val=""/>
+      <w:pPr>
         <w:ind w:hanging="360" w:left="3600"/>
       </w:pPr>
       <w:rPr>
@@ -588,117 +608,90 @@
     <w:lvl w:ilvl="0">
       <w:start w:val="1"/>
       <w:numFmt w:val="none"/>
+      <w:lvlJc w:val="left"/>
       <w:suff w:val="nothing"/>
       <w:lvlText w:val=""/>
-      <w:lvlJc w:val="left"/>
-      <w:pPr>
-        <w:tabs>
-          <w:tab w:pos="432" w:val="num"/>
-        </w:tabs>
+      <w:pPr>
         <w:ind w:hanging="432" w:left="432"/>
       </w:pPr>
     </w:lvl>
     <w:lvl w:ilvl="1">
       <w:start w:val="1"/>
       <w:numFmt w:val="none"/>
+      <w:lvlJc w:val="left"/>
       <w:suff w:val="nothing"/>
       <w:lvlText w:val=""/>
-      <w:lvlJc w:val="left"/>
-      <w:pPr>
-        <w:tabs>
-          <w:tab w:pos="576" w:val="num"/>
-        </w:tabs>
+      <w:pPr>
         <w:ind w:hanging="576" w:left="576"/>
       </w:pPr>
     </w:lvl>
     <w:lvl w:ilvl="2">
       <w:start w:val="1"/>
       <w:numFmt w:val="none"/>
+      <w:lvlJc w:val="left"/>
       <w:suff w:val="nothing"/>
       <w:lvlText w:val=""/>
-      <w:lvlJc w:val="left"/>
-      <w:pPr>
-        <w:tabs>
-          <w:tab w:pos="720" w:val="num"/>
-        </w:tabs>
+      <w:pPr>
         <w:ind w:hanging="720" w:left="720"/>
       </w:pPr>
     </w:lvl>
     <w:lvl w:ilvl="3">
       <w:start w:val="1"/>
       <w:numFmt w:val="none"/>
+      <w:lvlJc w:val="left"/>
       <w:suff w:val="nothing"/>
       <w:lvlText w:val=""/>
-      <w:lvlJc w:val="left"/>
-      <w:pPr>
-        <w:tabs>
-          <w:tab w:pos="864" w:val="num"/>
-        </w:tabs>
+      <w:pPr>
         <w:ind w:hanging="864" w:left="864"/>
       </w:pPr>
     </w:lvl>
     <w:lvl w:ilvl="4">
       <w:start w:val="1"/>
       <w:numFmt w:val="none"/>
+      <w:lvlJc w:val="left"/>
       <w:suff w:val="nothing"/>
       <w:lvlText w:val=""/>
-      <w:lvlJc w:val="left"/>
-      <w:pPr>
-        <w:tabs>
-          <w:tab w:pos="1008" w:val="num"/>
-        </w:tabs>
+      <w:pPr>
         <w:ind w:hanging="1008" w:left="1008"/>
       </w:pPr>
     </w:lvl>
     <w:lvl w:ilvl="5">
       <w:start w:val="1"/>
       <w:numFmt w:val="none"/>
+      <w:lvlJc w:val="left"/>
       <w:suff w:val="nothing"/>
       <w:lvlText w:val=""/>
-      <w:lvlJc w:val="left"/>
-      <w:pPr>
-        <w:tabs>
-          <w:tab w:pos="1152" w:val="num"/>
-        </w:tabs>
+      <w:pPr>
         <w:ind w:hanging="1152" w:left="1152"/>
       </w:pPr>
     </w:lvl>
     <w:lvl w:ilvl="6">
       <w:start w:val="1"/>
       <w:numFmt w:val="none"/>
+      <w:lvlJc w:val="left"/>
       <w:suff w:val="nothing"/>
       <w:lvlText w:val=""/>
-      <w:lvlJc w:val="left"/>
-      <w:pPr>
-        <w:tabs>
-          <w:tab w:pos="1296" w:val="num"/>
-        </w:tabs>
+      <w:pPr>
         <w:ind w:hanging="1296" w:left="1296"/>
       </w:pPr>
     </w:lvl>
     <w:lvl w:ilvl="7">
       <w:start w:val="1"/>
       <w:numFmt w:val="none"/>
+      <w:lvlJc w:val="left"/>
       <w:suff w:val="nothing"/>
       <w:lvlText w:val=""/>
-      <w:lvlJc w:val="left"/>
-      <w:pPr>
-        <w:tabs>
-          <w:tab w:pos="1440" w:val="num"/>
-        </w:tabs>
+      <w:pPr>
         <w:ind w:hanging="1440" w:left="1440"/>
       </w:pPr>
     </w:lvl>
     <w:lvl w:ilvl="8">
       <w:start w:val="1"/>
       <w:numFmt w:val="none"/>
+      <w:lvlJc w:val="left"/>
       <w:suff w:val="nothing"/>
       <w:lvlText w:val=""/>
-      <w:lvlJc w:val="left"/>
-      <w:pPr>
-        <w:tabs>
-          <w:tab w:pos="1584" w:val="num"/>
-        </w:tabs>
+      <w:pPr>
         <w:ind w:hanging="1584" w:left="1584"/>
       </w:pPr>
     </w:lvl>
@@ -718,7 +711,7 @@
 <file path=word/styles.xml><?xml version="1.0" encoding="utf-8"?>
 <w:styles xmlns:w="http://schemas.openxmlformats.org/wordprocessingml/2006/main">
   <w:style w:styleId="style0" w:type="paragraph">
-    <w:name w:val="Normal"/>
+    <w:name w:val="Padrão"/>
     <w:next w:val="style0"/>
     <w:pPr>
       <w:widowControl w:val="false"/>
@@ -728,10 +721,10 @@
       <w:suppressAutoHyphens w:val="true"/>
     </w:pPr>
     <w:rPr>
-      <w:rFonts w:ascii="Times New Roman" w:cs="Lohit Hindi" w:eastAsia="WenQuanYi Micro Hei" w:hAnsi="Times New Roman"/>
       <w:color w:val="00000A"/>
       <w:sz w:val="24"/>
       <w:szCs w:val="24"/>
+      <w:rFonts w:ascii="Times New Roman" w:cs="Lohit Hindi" w:eastAsia="WenQuanYi Micro Hei" w:hAnsi="Times New Roman"/>
       <w:lang w:bidi="hi-IN" w:eastAsia="zh-CN" w:val="en-US"/>
     </w:rPr>
   </w:style>
@@ -742,58 +735,65 @@
       <w:rFonts w:ascii="OpenSymbol" w:cs="OpenSymbol" w:eastAsia="OpenSymbol" w:hAnsi="OpenSymbol"/>
     </w:rPr>
   </w:style>
-  <w:style w:styleId="style16" w:type="paragraph">
-    <w:name w:val="Heading"/>
+  <w:style w:styleId="style16" w:type="character">
+    <w:name w:val="ListLabel 1"/>
+    <w:next w:val="style16"/>
+    <w:rPr>
+      <w:rFonts w:cs="Symbol"/>
+    </w:rPr>
+  </w:style>
+  <w:style w:styleId="style17" w:type="paragraph">
+    <w:name w:val="Título"/>
     <w:basedOn w:val="style0"/>
-    <w:next w:val="style17"/>
+    <w:next w:val="style18"/>
     <w:pPr>
       <w:keepNext/>
       <w:spacing w:after="120" w:before="240"/>
     </w:pPr>
     <w:rPr>
-      <w:rFonts w:ascii="Arial" w:cs="Lohit Hindi" w:eastAsia="WenQuanYi Micro Hei" w:hAnsi="Arial"/>
       <w:sz w:val="28"/>
       <w:szCs w:val="28"/>
+      <w:rFonts w:ascii="Arial" w:cs="Lohit Hindi" w:eastAsia="WenQuanYi Micro Hei" w:hAnsi="Arial"/>
     </w:rPr>
   </w:style>
-  <w:style w:styleId="style17" w:type="paragraph">
-    <w:name w:val="Text body"/>
+  <w:style w:styleId="style18" w:type="paragraph">
+    <w:name w:val="Corpo de texto"/>
     <w:basedOn w:val="style0"/>
-    <w:next w:val="style17"/>
+    <w:next w:val="style18"/>
     <w:pPr>
       <w:spacing w:after="120" w:before="0"/>
     </w:pPr>
     <w:rPr/>
   </w:style>
-  <w:style w:styleId="style18" w:type="paragraph">
-    <w:name w:val="List"/>
-    <w:basedOn w:val="style17"/>
-    <w:next w:val="style18"/>
+  <w:style w:styleId="style19" w:type="paragraph">
+    <w:name w:val="Lista"/>
+    <w:basedOn w:val="style18"/>
+    <w:next w:val="style19"/>
     <w:pPr/>
     <w:rPr>
       <w:rFonts w:cs="Lohit Hindi"/>
     </w:rPr>
   </w:style>
-  <w:style w:styleId="style19" w:type="paragraph">
-    <w:name w:val="Caption"/>
+  <w:style w:styleId="style20" w:type="paragraph">
+    <w:name w:val="Legenda"/>
     <w:basedOn w:val="style0"/>
-    <w:next w:val="style19"/>
+    <w:next w:val="style20"/>
     <w:pPr>
       <w:suppressLineNumbers/>
       <w:spacing w:after="120" w:before="120"/>
     </w:pPr>
     <w:rPr>
+      <w:sz w:val="24"/>
+      <w:i/>
+      <w:szCs w:val="24"/>
+      <w:iCs/>
       <w:rFonts w:cs="Lohit Hindi"/>
-      <w:i/>
-      <w:iCs/>
-      <w:sz w:val="24"/>
-      <w:szCs w:val="24"/>
     </w:rPr>
   </w:style>
-  <w:style w:styleId="style20" w:type="paragraph">
-    <w:name w:val="Index"/>
+  <w:style w:styleId="style21" w:type="paragraph">
+    <w:name w:val="Índice"/>
     <w:basedOn w:val="style0"/>
-    <w:next w:val="style20"/>
+    <w:next w:val="style21"/>
     <w:pPr>
       <w:suppressLineNumbers/>
     </w:pPr>

</xml_diff>